<commit_message>
changes for lab meeting 02/19/16 including some prelim figures from GJS Chicorium intybus and RG Glycine max
</commit_message>
<xml_diff>
--- a/paper/Draft Results.docx
+++ b/paper/Draft Results.docx
@@ -3,7 +3,15 @@
 <w:document xmlns:wpc="http://schemas.microsoft.com/office/word/2010/wordprocessingCanvas" xmlns:mc="http://schemas.openxmlformats.org/markup-compatibility/2006" xmlns:o="urn:schemas-microsoft-com:office:office" xmlns:r="http://schemas.openxmlformats.org/officeDocument/2006/relationships" xmlns:m="http://schemas.openxmlformats.org/officeDocument/2006/math" xmlns:v="urn:schemas-microsoft-com:vml" xmlns:wp14="http://schemas.microsoft.com/office/word/2010/wordprocessingDrawing" xmlns:wp="http://schemas.openxmlformats.org/drawingml/2006/wordprocessingDrawing" xmlns:w10="urn:schemas-microsoft-com:office:word" xmlns:w="http://schemas.openxmlformats.org/wordprocessingml/2006/main" xmlns:w14="http://schemas.microsoft.com/office/word/2010/wordml" xmlns:wpg="http://schemas.microsoft.com/office/word/2010/wordprocessingGroup" xmlns:wpi="http://schemas.microsoft.com/office/word/2010/wordprocessingInk" xmlns:wne="http://schemas.microsoft.com/office/word/2006/wordml" xmlns:wps="http://schemas.microsoft.com/office/word/2010/wordprocessingShape" mc:Ignorable="w14 wp14">
   <w:body>
     <w:p>
-      <w:r>
+      <w:pPr>
+        <w:rPr>
+          <w:u w:val="single"/>
+        </w:rPr>
+      </w:pPr>
+      <w:r>
+        <w:rPr>
+          <w:u w:val="single"/>
+        </w:rPr>
         <w:t>Results</w:t>
       </w:r>
     </w:p>
@@ -35,26 +43,145 @@
       </w:r>
     </w:p>
     <w:p>
-      <w:r>
-        <w:t>Purpose-</w:t>
-      </w:r>
-    </w:p>
-    <w:p>
+      <w:pPr>
+        <w:rPr>
+          <w:u w:val="single"/>
+        </w:rPr>
+      </w:pPr>
+    </w:p>
+    <w:p>
+      <w:pPr>
+        <w:rPr>
+          <w:u w:val="single"/>
+        </w:rPr>
+      </w:pPr>
+      <w:r>
+        <w:t xml:space="preserve">** </w:t>
+      </w:r>
       <w:proofErr w:type="gramStart"/>
       <w:r>
-        <w:t>To assess the contributions of genetic diversity within the genomes of Botrytis and its host, and the interactions between them.</w:t>
+        <w:t>violin</w:t>
       </w:r>
       <w:proofErr w:type="gramEnd"/>
-    </w:p>
-    <w:p>
-      <w:r>
-        <w:t>Approach-</w:t>
+      <w:r>
+        <w:t xml:space="preserve"> plot domesticated vs. wild</w:t>
+      </w:r>
+    </w:p>
+    <w:p>
+      <w:pPr>
+        <w:rPr>
+          <w:u w:val="single"/>
+        </w:rPr>
+      </w:pPr>
+    </w:p>
+    <w:p>
+      <w:pPr>
+        <w:ind w:firstLine="720"/>
+      </w:pPr>
+      <w:r>
+        <w:rPr>
+          <w:bCs/>
+        </w:rPr>
+        <w:t xml:space="preserve">Overall, domesticated varieties show higher susceptibility to diverse B. </w:t>
+      </w:r>
+      <w:proofErr w:type="spellStart"/>
+      <w:r>
+        <w:rPr>
+          <w:bCs/>
+        </w:rPr>
+        <w:t>cinerea</w:t>
+      </w:r>
+      <w:proofErr w:type="spellEnd"/>
+      <w:r>
+        <w:rPr>
+          <w:bCs/>
+        </w:rPr>
+        <w:t xml:space="preserve"> isolates (Table R1) (Figure R0), and the three highest-susceptibility varieties are within S. </w:t>
+      </w:r>
+      <w:proofErr w:type="spellStart"/>
+      <w:r>
+        <w:rPr>
+          <w:bCs/>
+        </w:rPr>
+        <w:t>lycopersicum</w:t>
+      </w:r>
+      <w:proofErr w:type="spellEnd"/>
+      <w:r>
+        <w:rPr>
+          <w:bCs/>
+        </w:rPr>
+        <w:t xml:space="preserve">. However, one domesticated variety, LA4345 (Heinz 1706) is relatively resistant to B. </w:t>
+      </w:r>
+      <w:proofErr w:type="spellStart"/>
+      <w:r>
+        <w:rPr>
+          <w:bCs/>
+        </w:rPr>
+        <w:t>cinerea</w:t>
+      </w:r>
+      <w:proofErr w:type="spellEnd"/>
+      <w:r>
+        <w:rPr>
+          <w:bCs/>
+        </w:rPr>
+        <w:t xml:space="preserve"> isolates </w:t>
+      </w:r>
+      <w:r>
+        <w:t xml:space="preserve">even compared to wild varieties. </w:t>
       </w:r>
     </w:p>
     <w:p/>
     <w:p>
       <w:r>
-        <w:t>Outcome-</w:t>
+        <w:t xml:space="preserve">Figure R2. </w:t>
+      </w:r>
+      <w:r>
+        <w:rPr>
+          <w:bCs/>
+        </w:rPr>
+        <w:t xml:space="preserve">Lesion area for each isolate by tomato plant interaction. </w:t>
+      </w:r>
+      <w:r>
+        <w:t>Tomato accession names are listed, and each isolate is traced by a single color. Virulence of isolates changes across tomato genotypes within both the domesticated and wild groups.</w:t>
+      </w:r>
+    </w:p>
+    <w:p/>
+    <w:p>
+      <w:r>
+        <w:t xml:space="preserve">Susceptibility is higher overall in tomato hosts </w:t>
+      </w:r>
+      <w:r>
+        <w:t xml:space="preserve">compared to </w:t>
+      </w:r>
+      <w:r>
+        <w:rPr>
+          <w:i/>
+          <w:iCs/>
+        </w:rPr>
+        <w:t>A. thaliana</w:t>
+      </w:r>
+      <w:r>
+        <w:rPr>
+          <w:iCs/>
+        </w:rPr>
+        <w:t xml:space="preserve"> (Figure R3)</w:t>
+      </w:r>
+      <w:r>
+        <w:t xml:space="preserve">. </w:t>
+      </w:r>
+      <w:proofErr w:type="gramStart"/>
+      <w:r>
+        <w:t>virulence</w:t>
+      </w:r>
+      <w:proofErr w:type="gramEnd"/>
+      <w:r>
+        <w:t xml:space="preserve"> of several isolates changes across host species</w:t>
+      </w:r>
+      <w:r>
+        <w:t xml:space="preserve"> (Figure R4)</w:t>
+      </w:r>
+      <w:r>
+        <w:t xml:space="preserve">. </w:t>
       </w:r>
     </w:p>
     <w:p>
@@ -63,12 +190,6 @@
           <w:u w:val="single"/>
         </w:rPr>
       </w:pPr>
-      <w:r>
-        <w:rPr>
-          <w:u w:val="single"/>
-        </w:rPr>
-        <w:t>Impact of domestication on pathogen-host interaction</w:t>
-      </w:r>
     </w:p>
     <w:p>
       <w:pPr>
@@ -92,18 +213,121 @@
     </w:p>
     <w:p>
       <w:r>
-        <w:t>F-test from a GLM of lesion size revealed a significant effect of XXX on lesion size, which we were able to account for in the model. There was a statistically significant interaction between XX and YY for lesion size (interpretation). The effects of XXX terms were non-significant for lesion size (interpretation).</w:t>
-      </w:r>
-    </w:p>
-    <w:p/>
-    <w:p>
-      <w:r>
-        <w:t xml:space="preserve">Given the effect of host genotype on lesion size, we conducted GWA analysis for lesion size individually </w:t>
+        <w:t xml:space="preserve">Table R1. </w:t>
+      </w:r>
+      <w:proofErr w:type="gramStart"/>
+      <w:r>
+        <w:rPr>
+          <w:bCs/>
+        </w:rPr>
+        <w:t>Mixed model analysis of lesion area.</w:t>
+      </w:r>
+      <w:proofErr w:type="gramEnd"/>
+      <w:r>
+        <w:rPr>
+          <w:bCs/>
+        </w:rPr>
+        <w:t xml:space="preserve"> </w:t>
+      </w:r>
+      <w:r>
+        <w:t xml:space="preserve">Interaction </w:t>
+      </w:r>
+      <w:proofErr w:type="gramStart"/>
+      <w:r>
+        <w:t>( :</w:t>
+      </w:r>
+      <w:proofErr w:type="gramEnd"/>
+      <w:r>
+        <w:t xml:space="preserve"> ) and nesting ( / ) of terms are included. Lesion size is significantly affected by pathogen and host genotypes, and domestication status. However, genotype effects differ across the two replicate detached leaf experiments. </w:t>
+      </w:r>
+    </w:p>
+    <w:p>
+      <w:pPr>
+        <w:rPr>
+          <w:u w:val="single"/>
+        </w:rPr>
+      </w:pPr>
+    </w:p>
+    <w:p>
+      <w:r>
+        <w:t xml:space="preserve">F-test from a GLM of lesion size revealed a significant effect of </w:t>
+      </w:r>
+      <w:r>
+        <w:t xml:space="preserve">B. </w:t>
+      </w:r>
+      <w:proofErr w:type="spellStart"/>
+      <w:r>
+        <w:t>cinerea</w:t>
+      </w:r>
+      <w:proofErr w:type="spellEnd"/>
+      <w:r>
+        <w:t xml:space="preserve"> genotype, tomato genotype, and tomato domestication </w:t>
+      </w:r>
+      <w:r>
+        <w:t>on lesion size</w:t>
+      </w:r>
+      <w:r>
+        <w:t xml:space="preserve">. The interactions between B. </w:t>
+      </w:r>
+      <w:proofErr w:type="spellStart"/>
+      <w:r>
+        <w:t>cinerea</w:t>
+      </w:r>
+      <w:proofErr w:type="spellEnd"/>
+      <w:r>
+        <w:t xml:space="preserve"> and tomato genotypes were non-</w:t>
+      </w:r>
+      <w:proofErr w:type="spellStart"/>
+      <w:r>
+        <w:t>signficant</w:t>
+      </w:r>
+      <w:proofErr w:type="spellEnd"/>
+      <w:r>
+        <w:t xml:space="preserve"> under our model (** interpretation). </w:t>
       </w:r>
       <w:bookmarkStart w:id="0" w:name="_GoBack"/>
       <w:bookmarkEnd w:id="0"/>
       <w:r>
-        <w:t>within each host.</w:t>
+        <w:t>The F-test also revealed significant effects of experimental replicates and flat blocking,</w:t>
+      </w:r>
+      <w:r>
+        <w:t xml:space="preserve"> which we were able to account for in the model. </w:t>
+      </w:r>
+      <w:r>
+        <w:t>The effect</w:t>
+      </w:r>
+      <w:r>
+        <w:t xml:space="preserve"> of </w:t>
+      </w:r>
+      <w:r>
+        <w:t>individual plant was</w:t>
+      </w:r>
+      <w:r>
+        <w:t xml:space="preserve"> n</w:t>
+      </w:r>
+      <w:r>
+        <w:t xml:space="preserve">on-significant for lesion size (** </w:t>
+      </w:r>
+      <w:r>
+        <w:t>interpretation).</w:t>
+      </w:r>
+    </w:p>
+    <w:p/>
+    <w:p>
+      <w:r>
+        <w:t xml:space="preserve">There was a statistically significant interaction between </w:t>
+      </w:r>
+      <w:r>
+        <w:t>XX</w:t>
+      </w:r>
+      <w:r>
+        <w:t xml:space="preserve"> and YY for lesion size (interpretation). </w:t>
+      </w:r>
+    </w:p>
+    <w:p/>
+    <w:p>
+      <w:r>
+        <w:t>Given the effect of host genotype on lesion size, we conducted GWA analysis for lesion size individually within each host.</w:t>
       </w:r>
     </w:p>
     <w:p/>
@@ -136,104 +360,395 @@
     <w:p>
       <w:r>
         <w:tab/>
-        <w:t>Shared networks</w:t>
+        <w:t xml:space="preserve">Shared networks? … </w:t>
       </w:r>
       <w:proofErr w:type="gramStart"/>
       <w:r>
-        <w:t>?</w:t>
-      </w:r>
-      <w:r>
+        <w:t>network</w:t>
+      </w:r>
+      <w:proofErr w:type="gramEnd"/>
+      <w:r>
+        <w:t xml:space="preserve"> based on SNP co-occurrence between plant/ isolate genotypes</w:t>
+      </w:r>
+    </w:p>
+    <w:p>
+      <w:r>
+        <w:t>How many isolates remained in same “rank category” across species?</w:t>
+      </w:r>
+    </w:p>
+    <w:p>
+      <w:r>
+        <w:t>How many isolates were saprophytic on Arabidopsis but virulent on tomato?</w:t>
+      </w:r>
+    </w:p>
+    <w:p>
+      <w:proofErr w:type="gramStart"/>
+      <w:r>
+        <w:t>Genetics of isolates with “strong” rank-order shift?</w:t>
+      </w:r>
+      <w:proofErr w:type="gramEnd"/>
+    </w:p>
+    <w:p/>
+    <w:p>
+      <w:r>
+        <w:t xml:space="preserve">Table R1. </w:t>
+      </w:r>
+      <w:proofErr w:type="gramStart"/>
+      <w:r>
+        <w:rPr>
+          <w:bCs/>
+        </w:rPr>
+        <w:t>Mixed model analysis of lesion area.</w:t>
+      </w:r>
+      <w:proofErr w:type="gramEnd"/>
+      <w:r>
+        <w:rPr>
+          <w:bCs/>
+        </w:rPr>
         <w:t xml:space="preserve"> </w:t>
       </w:r>
+      <w:r>
+        <w:t xml:space="preserve">Interaction </w:t>
+      </w:r>
+      <w:proofErr w:type="gramStart"/>
+      <w:r>
+        <w:t>( :</w:t>
+      </w:r>
       <w:proofErr w:type="gramEnd"/>
       <w:r>
-        <w:t xml:space="preserve">… </w:t>
+        <w:t xml:space="preserve"> ) and nesting ( / ) of terms are included. Lesion size is significantly affected by pathogen and host genotypes, and domestication status. However, genotype effects differ across the two replicate detached leaf experiments. </w:t>
+      </w:r>
+    </w:p>
+    <w:p>
+      <w:r>
+        <w:t>Figure R0. Violin plot of lesion size on domesticated vs. wild tomato hosts.</w:t>
+      </w:r>
+    </w:p>
+    <w:p>
+      <w:r>
+        <w:t>Figure R1.</w:t>
+      </w:r>
+      <w:r>
+        <w:rPr>
+          <w:rFonts w:asciiTheme="majorHAnsi" w:eastAsiaTheme="minorEastAsia" w:hAnsi="Calibri"/>
+          <w:bCs/>
+          <w:color w:val="000000" w:themeColor="text1"/>
+          <w:kern w:val="24"/>
+          <w:sz w:val="148"/>
+          <w:szCs w:val="148"/>
+        </w:rPr>
+        <w:t xml:space="preserve"> </w:t>
+      </w:r>
+      <w:r>
+        <w:rPr>
+          <w:bCs/>
+        </w:rPr>
+        <w:t xml:space="preserve">Average lesion area on each tomato plant genotype, across all </w:t>
+      </w:r>
+      <w:r>
+        <w:rPr>
+          <w:bCs/>
+          <w:i/>
+          <w:iCs/>
+        </w:rPr>
+        <w:t xml:space="preserve">B. </w:t>
+      </w:r>
+      <w:proofErr w:type="spellStart"/>
+      <w:r>
+        <w:rPr>
+          <w:bCs/>
+          <w:i/>
+          <w:iCs/>
+        </w:rPr>
+        <w:t>cinerea</w:t>
+      </w:r>
+      <w:proofErr w:type="spellEnd"/>
+      <w:r>
+        <w:rPr>
+          <w:bCs/>
+          <w:i/>
+          <w:iCs/>
+        </w:rPr>
+        <w:t xml:space="preserve"> </w:t>
+      </w:r>
+      <w:r>
+        <w:rPr>
+          <w:bCs/>
+        </w:rPr>
+        <w:t xml:space="preserve">isolates. </w:t>
+      </w:r>
+      <w:r>
+        <w:t xml:space="preserve">Tomato accession names are listed. </w:t>
+      </w:r>
+    </w:p>
+    <w:p>
+      <w:r>
+        <w:lastRenderedPageBreak/>
+        <w:t>Figure R2.</w:t>
+      </w:r>
+      <w:r>
+        <w:t xml:space="preserve"> </w:t>
+      </w:r>
+      <w:r>
+        <w:rPr>
+          <w:bCs/>
+        </w:rPr>
+        <w:t xml:space="preserve">Lesion area for each isolate by tomato plant interaction. </w:t>
+      </w:r>
+      <w:r>
+        <w:t>Tomato accession names are listed, and each isolate is traced by a single color. Virulence of isolates changes across tomato genotypes within both the domesticated and wild groups.</w:t>
+      </w:r>
+    </w:p>
+    <w:p>
+      <w:r>
+        <w:t xml:space="preserve">Figure R3. </w:t>
       </w:r>
       <w:proofErr w:type="gramStart"/>
       <w:r>
-        <w:t>network</w:t>
+        <w:rPr>
+          <w:bCs/>
+        </w:rPr>
+        <w:t xml:space="preserve">Variation in lesion area for each </w:t>
+      </w:r>
+      <w:r>
+        <w:rPr>
+          <w:bCs/>
+          <w:i/>
+          <w:iCs/>
+        </w:rPr>
+        <w:t xml:space="preserve">B. </w:t>
+      </w:r>
+      <w:proofErr w:type="spellStart"/>
+      <w:r>
+        <w:rPr>
+          <w:bCs/>
+          <w:i/>
+          <w:iCs/>
+        </w:rPr>
+        <w:t>cinerea</w:t>
+      </w:r>
+      <w:proofErr w:type="spellEnd"/>
+      <w:r>
+        <w:rPr>
+          <w:bCs/>
+          <w:i/>
+          <w:iCs/>
+        </w:rPr>
+        <w:t xml:space="preserve"> </w:t>
+      </w:r>
+      <w:r>
+        <w:rPr>
+          <w:bCs/>
+        </w:rPr>
+        <w:t>isolate, averaged across plant host genotypes.</w:t>
       </w:r>
       <w:proofErr w:type="gramEnd"/>
       <w:r>
-        <w:t xml:space="preserve"> based on SNP co-occurrence between plant/ isolate genotypes</w:t>
-      </w:r>
-    </w:p>
-    <w:p>
-      <w:r>
-        <w:t>How many isolates remained in same “rank category” across species?</w:t>
-      </w:r>
-    </w:p>
-    <w:p>
-      <w:r>
-        <w:t>How many isolates were saprophytic on Arabidopsis but virulent on tomato?</w:t>
-      </w:r>
-    </w:p>
-    <w:p>
+        <w:rPr>
+          <w:bCs/>
+        </w:rPr>
+        <w:t xml:space="preserve"> </w:t>
+      </w:r>
+      <w:r>
+        <w:rPr>
+          <w:bCs/>
+        </w:rPr>
+        <w:t xml:space="preserve">Lesion size data from </w:t>
+      </w:r>
+      <w:r>
+        <w:rPr>
+          <w:bCs/>
+          <w:i/>
+        </w:rPr>
+        <w:t xml:space="preserve">S. </w:t>
+      </w:r>
+      <w:proofErr w:type="spellStart"/>
+      <w:r>
+        <w:rPr>
+          <w:bCs/>
+          <w:i/>
+        </w:rPr>
+        <w:t>lycopersicum</w:t>
+      </w:r>
+      <w:proofErr w:type="spellEnd"/>
+      <w:r>
+        <w:rPr>
+          <w:bCs/>
+          <w:i/>
+        </w:rPr>
+        <w:t xml:space="preserve"> </w:t>
+      </w:r>
+      <w:r>
+        <w:rPr>
+          <w:bCs/>
+        </w:rPr>
+        <w:t xml:space="preserve">and </w:t>
+      </w:r>
+      <w:r>
+        <w:rPr>
+          <w:bCs/>
+          <w:i/>
+        </w:rPr>
+        <w:t xml:space="preserve">S. </w:t>
+      </w:r>
+      <w:proofErr w:type="spellStart"/>
+      <w:r>
+        <w:rPr>
+          <w:bCs/>
+          <w:i/>
+        </w:rPr>
+        <w:t>pimpinellifolium</w:t>
+      </w:r>
+      <w:proofErr w:type="spellEnd"/>
+      <w:r>
+        <w:rPr>
+          <w:bCs/>
+        </w:rPr>
+        <w:t xml:space="preserve"> is compared to the same set of isolates on </w:t>
+      </w:r>
+      <w:r>
+        <w:rPr>
+          <w:bCs/>
+          <w:i/>
+        </w:rPr>
+        <w:t>A. thaliana</w:t>
+      </w:r>
+      <w:r>
+        <w:rPr>
+          <w:bCs/>
+        </w:rPr>
+        <w:t xml:space="preserve">. </w:t>
+      </w:r>
+    </w:p>
+    <w:p>
+      <w:pPr>
+        <w:rPr>
+          <w:bCs/>
+        </w:rPr>
+      </w:pPr>
+      <w:r>
+        <w:t xml:space="preserve">Figure R4. </w:t>
+      </w:r>
       <w:proofErr w:type="gramStart"/>
       <w:r>
-        <w:t>Genetics of isolates with “strong” rank-order shift?</w:t>
+        <w:rPr>
+          <w:bCs/>
+        </w:rPr>
+        <w:t xml:space="preserve">Variation in lesion area for each </w:t>
+      </w:r>
+      <w:r>
+        <w:rPr>
+          <w:bCs/>
+          <w:i/>
+          <w:iCs/>
+        </w:rPr>
+        <w:t xml:space="preserve">B. </w:t>
+      </w:r>
+      <w:proofErr w:type="spellStart"/>
+      <w:r>
+        <w:rPr>
+          <w:bCs/>
+          <w:i/>
+          <w:iCs/>
+        </w:rPr>
+        <w:t>cinerea</w:t>
+      </w:r>
+      <w:proofErr w:type="spellEnd"/>
+      <w:r>
+        <w:rPr>
+          <w:bCs/>
+          <w:i/>
+          <w:iCs/>
+        </w:rPr>
+        <w:t xml:space="preserve"> </w:t>
+      </w:r>
+      <w:r>
+        <w:rPr>
+          <w:bCs/>
+        </w:rPr>
+        <w:t>isolate, averaged across plant host genotypes.</w:t>
       </w:r>
       <w:proofErr w:type="gramEnd"/>
-    </w:p>
-    <w:p>
-      <w:pPr>
-        <w:rPr>
-          <w:u w:val="single"/>
-        </w:rPr>
-      </w:pPr>
-    </w:p>
-    <w:p>
-      <w:pPr>
-        <w:rPr>
-          <w:u w:val="single"/>
-        </w:rPr>
-      </w:pPr>
-      <w:r>
-        <w:rPr>
-          <w:u w:val="single"/>
-        </w:rPr>
-        <w:t>Questions</w:t>
-      </w:r>
-    </w:p>
-    <w:p>
-      <w:r>
-        <w:t>How does variation between genotypes of Botrytis affect virulence on tomato?</w:t>
-      </w:r>
-    </w:p>
-    <w:p>
-      <w:r>
-        <w:tab/>
-        <w:t>Does virulence of one genotype on tomato correspond to virulence on Arabidopsis?</w:t>
-      </w:r>
-    </w:p>
-    <w:p>
-      <w:r>
-        <w:tab/>
-        <w:t>Does tomato species affect the contribution of Botrytis genotype to virulence?</w:t>
-      </w:r>
-    </w:p>
-    <w:p>
-      <w:r>
-        <w:t>How does variation between genotypes of tomato affect defense against Botrytis?</w:t>
-      </w:r>
-    </w:p>
-    <w:p>
-      <w:r>
-        <w:tab/>
-        <w:t xml:space="preserve">Does tomato species consistently affect </w:t>
+      <w:r>
+        <w:rPr>
+          <w:bCs/>
+        </w:rPr>
+        <w:t xml:space="preserve"> </w:t>
+      </w:r>
+      <w:r>
+        <w:rPr>
+          <w:bCs/>
+        </w:rPr>
+        <w:t xml:space="preserve">Lesion size data from </w:t>
+      </w:r>
+      <w:r>
+        <w:rPr>
+          <w:bCs/>
+          <w:i/>
+        </w:rPr>
+        <w:t xml:space="preserve">S. </w:t>
       </w:r>
       <w:proofErr w:type="spellStart"/>
-      <w:proofErr w:type="gramStart"/>
-      <w:r>
-        <w:t>Bc</w:t>
+      <w:r>
+        <w:rPr>
+          <w:bCs/>
+          <w:i/>
+        </w:rPr>
+        <w:t>lycopersicum</w:t>
       </w:r>
       <w:proofErr w:type="spellEnd"/>
-      <w:proofErr w:type="gramEnd"/>
-      <w:r>
-        <w:t xml:space="preserve"> defenses?</w:t>
-      </w:r>
-    </w:p>
-    <w:p/>
+      <w:r>
+        <w:rPr>
+          <w:bCs/>
+          <w:i/>
+        </w:rPr>
+        <w:t xml:space="preserve"> </w:t>
+      </w:r>
+      <w:r>
+        <w:rPr>
+          <w:bCs/>
+        </w:rPr>
+        <w:t xml:space="preserve">and </w:t>
+      </w:r>
+      <w:r>
+        <w:rPr>
+          <w:bCs/>
+          <w:i/>
+        </w:rPr>
+        <w:t xml:space="preserve">S. </w:t>
+      </w:r>
+      <w:proofErr w:type="spellStart"/>
+      <w:r>
+        <w:rPr>
+          <w:bCs/>
+          <w:i/>
+        </w:rPr>
+        <w:t>pimpinellifolium</w:t>
+      </w:r>
+      <w:proofErr w:type="spellEnd"/>
+      <w:r>
+        <w:rPr>
+          <w:bCs/>
+        </w:rPr>
+        <w:t xml:space="preserve"> is compared to the same set of isolates on </w:t>
+      </w:r>
+      <w:r>
+        <w:rPr>
+          <w:bCs/>
+          <w:i/>
+        </w:rPr>
+        <w:t>A. thaliana</w:t>
+      </w:r>
+      <w:r>
+        <w:rPr>
+          <w:bCs/>
+        </w:rPr>
+        <w:t xml:space="preserve">. </w:t>
+      </w:r>
+      <w:r>
+        <w:t>Each isolate is traced by a single line color. Relative virulence of several isolates changes across host species.</w:t>
+      </w:r>
+    </w:p>
     <w:p/>
     <w:sectPr>
       <w:pgSz w:w="12240" w:h="15840"/>
@@ -400,11 +915,11 @@
   <w:style w:type="paragraph" w:default="1" w:styleId="Normal">
     <w:name w:val="Normal"/>
     <w:qFormat/>
+    <w:rsid w:val="00593144"/>
   </w:style>
   <w:style w:type="character" w:default="1" w:styleId="DefaultParagraphFont">
     <w:name w:val="Default Paragraph Font"/>
     <w:uiPriority w:val="1"/>
-    <w:semiHidden/>
     <w:unhideWhenUsed/>
   </w:style>
   <w:style w:type="table" w:default="1" w:styleId="TableNormal">
@@ -427,6 +942,22 @@
     <w:uiPriority w:val="99"/>
     <w:semiHidden/>
     <w:unhideWhenUsed/>
+  </w:style>
+  <w:style w:type="paragraph" w:styleId="NormalWeb">
+    <w:name w:val="Normal (Web)"/>
+    <w:basedOn w:val="Normal"/>
+    <w:uiPriority w:val="99"/>
+    <w:semiHidden/>
+    <w:unhideWhenUsed/>
+    <w:rsid w:val="00934C00"/>
+    <w:pPr>
+      <w:spacing w:before="100" w:beforeAutospacing="1" w:after="100" w:afterAutospacing="1"/>
+    </w:pPr>
+    <w:rPr>
+      <w:rFonts w:ascii="Times New Roman" w:eastAsia="Times New Roman" w:hAnsi="Times New Roman" w:cs="Times New Roman"/>
+      <w:sz w:val="24"/>
+      <w:szCs w:val="24"/>
+    </w:rPr>
   </w:style>
 </w:styles>
 </file>
@@ -586,11 +1117,11 @@
   <w:style w:type="paragraph" w:default="1" w:styleId="Normal">
     <w:name w:val="Normal"/>
     <w:qFormat/>
+    <w:rsid w:val="00593144"/>
   </w:style>
   <w:style w:type="character" w:default="1" w:styleId="DefaultParagraphFont">
     <w:name w:val="Default Paragraph Font"/>
     <w:uiPriority w:val="1"/>
-    <w:semiHidden/>
     <w:unhideWhenUsed/>
   </w:style>
   <w:style w:type="table" w:default="1" w:styleId="TableNormal">
@@ -613,6 +1144,22 @@
     <w:uiPriority w:val="99"/>
     <w:semiHidden/>
     <w:unhideWhenUsed/>
+  </w:style>
+  <w:style w:type="paragraph" w:styleId="NormalWeb">
+    <w:name w:val="Normal (Web)"/>
+    <w:basedOn w:val="Normal"/>
+    <w:uiPriority w:val="99"/>
+    <w:semiHidden/>
+    <w:unhideWhenUsed/>
+    <w:rsid w:val="00934C00"/>
+    <w:pPr>
+      <w:spacing w:before="100" w:beforeAutospacing="1" w:after="100" w:afterAutospacing="1"/>
+    </w:pPr>
+    <w:rPr>
+      <w:rFonts w:ascii="Times New Roman" w:eastAsia="Times New Roman" w:hAnsi="Times New Roman" w:cs="Times New Roman"/>
+      <w:sz w:val="24"/>
+      <w:szCs w:val="24"/>
+    </w:rPr>
   </w:style>
 </w:styles>
 </file>

</xml_diff>